<commit_message>
Continued work on linear regression fits
</commit_message>
<xml_diff>
--- a/Article/Article.docx
+++ b/Article/Article.docx
@@ -157,7 +157,7 @@
           <w:szCs w:val="22"/>
         </w:rPr>
         <w:drawing>
-          <wp:inline distT="0" distB="0" distL="0" distR="0">
+          <wp:inline distT="0" distB="0" distL="0" distR="0" wp14:anchorId="5E8463B0" wp14:editId="17F14B74">
             <wp:extent cx="4961255" cy="5233670"/>
             <wp:effectExtent l="0" t="0" r="4445" b="0"/>
             <wp:docPr id="4" name="Picture 4" descr="https://lh6.googleusercontent.com/5Pf7ehv_cu1HRBihzrLOEfa4Cjd1TuhacpLRUIJGS4ddQKm5fLXbC9EYNHJsSgkb0SNrGYciYjp6WHlYmZjRyjFvQUR1qd4ergK9KTvbcHt05--Fw3UOLuWakKBLrspmHcDF9J4v"/>
@@ -258,7 +258,7 @@
           <w:szCs w:val="22"/>
         </w:rPr>
         <w:drawing>
-          <wp:inline distT="0" distB="0" distL="0" distR="0">
+          <wp:inline distT="0" distB="0" distL="0" distR="0" wp14:anchorId="1EE865ED" wp14:editId="549B0532">
             <wp:extent cx="4853940" cy="4124325"/>
             <wp:effectExtent l="0" t="0" r="0" b="3175"/>
             <wp:docPr id="3" name="Picture 3" descr="https://lh6.googleusercontent.com/eekzG-fgVh2rwH8FiQ2R6LMwk98KDn52N066VYtILcJc_ajHF5QvWZjHzhmPn33P6N0zynO7pRelnI7ftfMWNo1lGUAPdAEMupFoC0OPrcm-IZUafK23bIH1ud8CD4Tu1R2K7BOV"/>
@@ -373,7 +373,7 @@
           <w:szCs w:val="22"/>
         </w:rPr>
         <w:drawing>
-          <wp:inline distT="0" distB="0" distL="0" distR="0">
+          <wp:inline distT="0" distB="0" distL="0" distR="0" wp14:anchorId="5A232FAC" wp14:editId="12E8B187">
             <wp:extent cx="5943600" cy="3325495"/>
             <wp:effectExtent l="0" t="0" r="0" b="1905"/>
             <wp:docPr id="2" name="Picture 2" descr="https://lh4.googleusercontent.com/I3h9jLf40VQleA6C0t0QVxeqOkDEHBNqAqYABXdkVRXPdRqJyfY3SluKtSU3_7S4Q1VH-xc-SqK-PoiiKo9tS7WlamsvwOJmSI9AdggawRSEtZYD5QqRGPWHRDd-gNUpdmxoBxwZ"/>
@@ -466,7 +466,7 @@
           <w:szCs w:val="22"/>
         </w:rPr>
         <w:drawing>
-          <wp:inline distT="0" distB="0" distL="0" distR="0">
+          <wp:inline distT="0" distB="0" distL="0" distR="0" wp14:anchorId="03EF4BEF" wp14:editId="0E40B2AB">
             <wp:extent cx="5943600" cy="3267075"/>
             <wp:effectExtent l="0" t="0" r="0" b="0"/>
             <wp:docPr id="1" name="Picture 1" descr="https://lh5.googleusercontent.com/rEUCq7HzMCEmlFrL8IiEHj7UaERWDtY-dU69kEySdMzgCsDZr-zm0KdHjBrt8HNtW02xGfeqPXNm1rQdQCOZUoOm3NMErSOSDZ0hC3xtsJQEqGp7NqgTUUi6hk0Kgzrz0DAAXwM7"/>
@@ -543,7 +543,7 @@
         </w:rPr>
         <w:lastRenderedPageBreak/>
         <w:drawing>
-          <wp:inline distT="0" distB="0" distL="0" distR="0" wp14:anchorId="0E054B01" wp14:editId="34DC6BB6">
+          <wp:inline distT="0" distB="0" distL="0" distR="0" wp14:anchorId="63130F5A" wp14:editId="6D40E99A">
             <wp:extent cx="5943600" cy="1338580"/>
             <wp:effectExtent l="0" t="0" r="0" b="0"/>
             <wp:docPr id="11" name="Picture 11"/>
@@ -590,7 +590,7 @@
           <w:noProof/>
         </w:rPr>
         <w:drawing>
-          <wp:inline distT="0" distB="0" distL="0" distR="0" wp14:anchorId="4955E684" wp14:editId="54BD50A0">
+          <wp:inline distT="0" distB="0" distL="0" distR="0" wp14:anchorId="6E4EA716" wp14:editId="5A6CF7CB">
             <wp:extent cx="5943600" cy="1338580"/>
             <wp:effectExtent l="0" t="0" r="0" b="0"/>
             <wp:docPr id="12" name="Picture 12"/>
@@ -627,6 +627,9 @@
       </w:r>
     </w:p>
     <w:p/>
+    <w:p/>
+    <w:p/>
+    <w:p/>
     <w:p>
       <w:r>
         <w:rPr>
@@ -634,10 +637,10 @@
         </w:rPr>
         <w:lastRenderedPageBreak/>
         <w:drawing>
-          <wp:inline distT="0" distB="0" distL="0" distR="0" wp14:anchorId="449377B2" wp14:editId="3BBC69DE">
-            <wp:extent cx="5943600" cy="5786755"/>
-            <wp:effectExtent l="0" t="0" r="0" b="4445"/>
-            <wp:docPr id="15" name="Picture 15"/>
+          <wp:inline distT="0" distB="0" distL="0" distR="0" wp14:anchorId="4003665D" wp14:editId="3273B9A4">
+            <wp:extent cx="5935365" cy="5861685"/>
+            <wp:effectExtent l="0" t="0" r="0" b="5715"/>
+            <wp:docPr id="5" name="Picture 5"/>
             <wp:cNvGraphicFramePr>
               <a:graphicFrameLocks xmlns:a="http://schemas.openxmlformats.org/drawingml/2006/main" noChangeAspect="1"/>
             </wp:cNvGraphicFramePr>
@@ -645,11 +648,17 @@
               <a:graphicData uri="http://schemas.openxmlformats.org/drawingml/2006/picture">
                 <pic:pic xmlns:pic="http://schemas.openxmlformats.org/drawingml/2006/picture">
                   <pic:nvPicPr>
-                    <pic:cNvPr id="1" name=""/>
+                    <pic:cNvPr id="5" name="pairplot_2.png"/>
                     <pic:cNvPicPr/>
                   </pic:nvPicPr>
                   <pic:blipFill>
-                    <a:blip r:embed="rId12"/>
+                    <a:blip r:embed="rId12" cstate="print">
+                      <a:extLst>
+                        <a:ext uri="{28A0092B-C50C-407E-A947-70E740481C1C}">
+                          <a14:useLocalDpi xmlns:a14="http://schemas.microsoft.com/office/drawing/2010/main" val="0"/>
+                        </a:ext>
+                      </a:extLst>
+                    </a:blip>
                     <a:stretch>
                       <a:fillRect/>
                     </a:stretch>
@@ -657,7 +666,7 @@
                   <pic:spPr>
                     <a:xfrm>
                       <a:off x="0" y="0"/>
-                      <a:ext cx="5943600" cy="5786755"/>
+                      <a:ext cx="5935365" cy="5861685"/>
                     </a:xfrm>
                     <a:prstGeom prst="rect">
                       <a:avLst/>
@@ -671,18 +680,16 @@
       </w:r>
       <w:bookmarkStart w:id="0" w:name="_GoBack"/>
       <w:bookmarkEnd w:id="0"/>
-    </w:p>
-    <w:p>
       <w:r>
         <w:rPr>
           <w:noProof/>
         </w:rPr>
         <w:lastRenderedPageBreak/>
         <w:drawing>
-          <wp:inline distT="0" distB="0" distL="0" distR="0" wp14:anchorId="79846FCA" wp14:editId="68C19450">
-            <wp:extent cx="5286375" cy="3609975"/>
-            <wp:effectExtent l="0" t="0" r="9525" b="9525"/>
-            <wp:docPr id="13" name="Picture 13"/>
+          <wp:inline distT="0" distB="0" distL="0" distR="0" wp14:anchorId="216B09E1" wp14:editId="2266BC21">
+            <wp:extent cx="5943600" cy="5786755"/>
+            <wp:effectExtent l="0" t="0" r="0" b="4445"/>
+            <wp:docPr id="15" name="Picture 15"/>
             <wp:cNvGraphicFramePr>
               <a:graphicFrameLocks xmlns:a="http://schemas.openxmlformats.org/drawingml/2006/main" noChangeAspect="1"/>
             </wp:cNvGraphicFramePr>
@@ -702,7 +709,7 @@
                   <pic:spPr>
                     <a:xfrm>
                       <a:off x="0" y="0"/>
-                      <a:ext cx="5286375" cy="3609975"/>
+                      <a:ext cx="5943600" cy="5786755"/>
                     </a:xfrm>
                     <a:prstGeom prst="rect">
                       <a:avLst/>
@@ -715,17 +722,17 @@
         </w:drawing>
       </w:r>
     </w:p>
-    <w:p/>
     <w:p>
       <w:r>
         <w:rPr>
           <w:noProof/>
         </w:rPr>
+        <w:lastRenderedPageBreak/>
         <w:drawing>
-          <wp:inline distT="0" distB="0" distL="0" distR="0" wp14:anchorId="29D08BE8" wp14:editId="60FA2A6A">
-            <wp:extent cx="5295900" cy="3590925"/>
-            <wp:effectExtent l="0" t="0" r="0" b="9525"/>
-            <wp:docPr id="14" name="Picture 14"/>
+          <wp:inline distT="0" distB="0" distL="0" distR="0" wp14:anchorId="5A4C0B17" wp14:editId="325247AD">
+            <wp:extent cx="5286375" cy="3609975"/>
+            <wp:effectExtent l="0" t="0" r="9525" b="9525"/>
+            <wp:docPr id="13" name="Picture 13"/>
             <wp:cNvGraphicFramePr>
               <a:graphicFrameLocks xmlns:a="http://schemas.openxmlformats.org/drawingml/2006/main" noChangeAspect="1"/>
             </wp:cNvGraphicFramePr>
@@ -745,6 +752,49 @@
                   <pic:spPr>
                     <a:xfrm>
                       <a:off x="0" y="0"/>
+                      <a:ext cx="5286375" cy="3609975"/>
+                    </a:xfrm>
+                    <a:prstGeom prst="rect">
+                      <a:avLst/>
+                    </a:prstGeom>
+                  </pic:spPr>
+                </pic:pic>
+              </a:graphicData>
+            </a:graphic>
+          </wp:inline>
+        </w:drawing>
+      </w:r>
+    </w:p>
+    <w:p/>
+    <w:p>
+      <w:r>
+        <w:rPr>
+          <w:noProof/>
+        </w:rPr>
+        <w:drawing>
+          <wp:inline distT="0" distB="0" distL="0" distR="0" wp14:anchorId="199474EB" wp14:editId="6F561045">
+            <wp:extent cx="5295900" cy="3590925"/>
+            <wp:effectExtent l="0" t="0" r="0" b="9525"/>
+            <wp:docPr id="14" name="Picture 14"/>
+            <wp:cNvGraphicFramePr>
+              <a:graphicFrameLocks xmlns:a="http://schemas.openxmlformats.org/drawingml/2006/main" noChangeAspect="1"/>
+            </wp:cNvGraphicFramePr>
+            <a:graphic xmlns:a="http://schemas.openxmlformats.org/drawingml/2006/main">
+              <a:graphicData uri="http://schemas.openxmlformats.org/drawingml/2006/picture">
+                <pic:pic xmlns:pic="http://schemas.openxmlformats.org/drawingml/2006/picture">
+                  <pic:nvPicPr>
+                    <pic:cNvPr id="1" name=""/>
+                    <pic:cNvPicPr/>
+                  </pic:nvPicPr>
+                  <pic:blipFill>
+                    <a:blip r:embed="rId15"/>
+                    <a:stretch>
+                      <a:fillRect/>
+                    </a:stretch>
+                  </pic:blipFill>
+                  <pic:spPr>
+                    <a:xfrm>
+                      <a:off x="0" y="0"/>
                       <a:ext cx="5295900" cy="3590925"/>
                     </a:xfrm>
                     <a:prstGeom prst="rect">
@@ -759,12 +809,12 @@
       </w:r>
     </w:p>
     <w:sectPr>
-      <w:headerReference w:type="even" r:id="rId15"/>
-      <w:headerReference w:type="default" r:id="rId16"/>
-      <w:footerReference w:type="even" r:id="rId17"/>
-      <w:footerReference w:type="default" r:id="rId18"/>
-      <w:headerReference w:type="first" r:id="rId19"/>
-      <w:footerReference w:type="first" r:id="rId20"/>
+      <w:headerReference w:type="even" r:id="rId16"/>
+      <w:headerReference w:type="default" r:id="rId17"/>
+      <w:footerReference w:type="even" r:id="rId18"/>
+      <w:footerReference w:type="default" r:id="rId19"/>
+      <w:headerReference w:type="first" r:id="rId20"/>
+      <w:footerReference w:type="first" r:id="rId21"/>
       <w:pgSz w:w="12240" w:h="15840"/>
       <w:pgMar w:top="1440" w:right="1440" w:bottom="1440" w:left="1440" w:header="720" w:footer="720" w:gutter="0"/>
       <w:cols w:space="720"/>
@@ -885,7 +935,7 @@
     </w:rPrDefault>
     <w:pPrDefault/>
   </w:docDefaults>
-  <w:latentStyles w:defLockedState="0" w:defUIPriority="99" w:defSemiHidden="0" w:defUnhideWhenUsed="0" w:defQFormat="0" w:count="375">
+  <w:latentStyles w:defLockedState="0" w:defUIPriority="99" w:defSemiHidden="0" w:defUnhideWhenUsed="0" w:defQFormat="0" w:count="376">
     <w:lsdException w:name="Normal" w:uiPriority="0" w:qFormat="1"/>
     <w:lsdException w:name="heading 1" w:uiPriority="9" w:qFormat="1"/>
     <w:lsdException w:name="heading 2" w:semiHidden="1" w:uiPriority="9" w:unhideWhenUsed="1" w:qFormat="1"/>
@@ -991,7 +1041,6 @@
     <w:lsdException w:name="HTML Sample" w:semiHidden="1" w:unhideWhenUsed="1"/>
     <w:lsdException w:name="HTML Typewriter" w:semiHidden="1" w:unhideWhenUsed="1"/>
     <w:lsdException w:name="HTML Variable" w:semiHidden="1" w:unhideWhenUsed="1"/>
-    <w:lsdException w:name="Normal Table" w:semiHidden="1" w:unhideWhenUsed="1"/>
     <w:lsdException w:name="annotation subject" w:semiHidden="1" w:unhideWhenUsed="1"/>
     <w:lsdException w:name="No List" w:semiHidden="1" w:unhideWhenUsed="1"/>
     <w:lsdException w:name="Outline List 1" w:semiHidden="1" w:unhideWhenUsed="1"/>
@@ -1038,10 +1087,8 @@
     <w:lsdException w:name="Table Subtle 2" w:semiHidden="1" w:unhideWhenUsed="1"/>
     <w:lsdException w:name="Table Web 1" w:semiHidden="1" w:unhideWhenUsed="1"/>
     <w:lsdException w:name="Table Web 2" w:semiHidden="1" w:unhideWhenUsed="1"/>
-    <w:lsdException w:name="Table Web 3" w:semiHidden="1" w:unhideWhenUsed="1"/>
     <w:lsdException w:name="Balloon Text" w:semiHidden="1" w:unhideWhenUsed="1"/>
     <w:lsdException w:name="Table Grid" w:uiPriority="39"/>
-    <w:lsdException w:name="Table Theme" w:semiHidden="1" w:unhideWhenUsed="1"/>
     <w:lsdException w:name="Placeholder Text" w:semiHidden="1"/>
     <w:lsdException w:name="No Spacing" w:uiPriority="1" w:qFormat="1"/>
     <w:lsdException w:name="Light Shading" w:uiPriority="60"/>
@@ -1261,6 +1308,7 @@
     <w:lsdException w:name="Smart Hyperlink" w:semiHidden="1" w:unhideWhenUsed="1"/>
     <w:lsdException w:name="Hashtag" w:semiHidden="1" w:unhideWhenUsed="1"/>
     <w:lsdException w:name="Unresolved Mention" w:semiHidden="1" w:unhideWhenUsed="1"/>
+    <w:lsdException w:name="Smart Link" w:semiHidden="1" w:unhideWhenUsed="1"/>
   </w:latentStyles>
   <w:style w:type="paragraph" w:default="1" w:styleId="Normal">
     <w:name w:val="Normal"/>

</xml_diff>

<commit_message>
Plot maps with zipcode color encoding
</commit_message>
<xml_diff>
--- a/Article/Article.docx
+++ b/Article/Article.docx
@@ -427,39 +427,17 @@
           <w:sz w:val="22"/>
           <w:szCs w:val="22"/>
         </w:rPr>
-        <w:t xml:space="preserve">Python </w:t>
-      </w:r>
-      <w:proofErr w:type="gramStart"/>
-      <w:r>
-        <w:rPr>
-          <w:rFonts w:ascii="Arial" w:eastAsia="Times New Roman" w:hAnsi="Arial" w:cs="Arial"/>
-          <w:bCs/>
-          <w:color w:val="000000"/>
-          <w:sz w:val="22"/>
-          <w:szCs w:val="22"/>
-        </w:rPr>
-        <w:t>libraries</w:t>
-      </w:r>
-      <w:r>
-        <w:rPr>
-          <w:rFonts w:ascii="Arial" w:eastAsia="Times New Roman" w:hAnsi="Arial" w:cs="Arial"/>
-          <w:bCs/>
-          <w:color w:val="000000"/>
-          <w:sz w:val="22"/>
-          <w:szCs w:val="22"/>
-        </w:rPr>
-        <w:t>, and</w:t>
-      </w:r>
-      <w:proofErr w:type="gramEnd"/>
-      <w:r>
-        <w:rPr>
-          <w:rFonts w:ascii="Arial" w:eastAsia="Times New Roman" w:hAnsi="Arial" w:cs="Arial"/>
-          <w:bCs/>
-          <w:color w:val="000000"/>
-          <w:sz w:val="22"/>
-          <w:szCs w:val="22"/>
-        </w:rPr>
-        <w:t xml:space="preserve"> cleaned and tabulated using </w:t>
+        <w:t>Python libraries</w:t>
+      </w:r>
+      <w:r>
+        <w:rPr>
+          <w:rFonts w:ascii="Arial" w:eastAsia="Times New Roman" w:hAnsi="Arial" w:cs="Arial"/>
+          <w:bCs/>
+          <w:color w:val="000000"/>
+          <w:sz w:val="22"/>
+          <w:szCs w:val="22"/>
+        </w:rPr>
+        <w:t xml:space="preserve">, and cleaned and tabulated using </w:t>
       </w:r>
       <w:r>
         <w:rPr>
@@ -1931,9 +1909,9 @@
         </w:rPr>
         <w:lastRenderedPageBreak/>
         <w:drawing>
-          <wp:inline distT="0" distB="0" distL="0" distR="0" wp14:anchorId="1627C3BC" wp14:editId="563C8C06">
-            <wp:extent cx="5943600" cy="1330950"/>
-            <wp:effectExtent l="0" t="0" r="0" b="3175"/>
+          <wp:inline distT="0" distB="0" distL="0" distR="0" wp14:anchorId="1627C3BC" wp14:editId="1212CC36">
+            <wp:extent cx="5943600" cy="1395013"/>
+            <wp:effectExtent l="0" t="0" r="0" b="2540"/>
             <wp:docPr id="28" name="Picture 28"/>
             <wp:cNvGraphicFramePr>
               <a:graphicFrameLocks xmlns:a="http://schemas.openxmlformats.org/drawingml/2006/main" noChangeAspect="1"/>
@@ -1962,7 +1940,7 @@
                   <pic:spPr bwMode="auto">
                     <a:xfrm>
                       <a:off x="0" y="0"/>
-                      <a:ext cx="5943600" cy="1330950"/>
+                      <a:ext cx="5943600" cy="1395013"/>
                     </a:xfrm>
                     <a:prstGeom prst="rect">
                       <a:avLst/>
@@ -1982,9 +1960,7 @@
     <w:p/>
     <w:p>
       <w:pPr>
-        <w:rPr>
-          <w:noProof/>
-        </w:rPr>
+        <w:keepNext/>
       </w:pPr>
       <w:r>
         <w:rPr>
@@ -2041,25 +2017,190 @@
     </w:p>
     <w:p>
       <w:pPr>
-        <w:rPr>
+        <w:pStyle w:val="Caption"/>
+        <w:rPr>
+          <w:b/>
+          <w:bCs/>
+          <w:i w:val="0"/>
+          <w:iCs w:val="0"/>
           <w:noProof/>
-        </w:rPr>
-      </w:pPr>
-    </w:p>
-    <w:p>
-      <w:pPr>
-        <w:rPr>
+          <w:color w:val="000000" w:themeColor="text1"/>
+          <w:sz w:val="24"/>
+          <w:szCs w:val="24"/>
+        </w:rPr>
+      </w:pPr>
+      <w:r>
+        <w:rPr>
+          <w:b/>
+          <w:bCs/>
+          <w:i w:val="0"/>
+          <w:iCs w:val="0"/>
+          <w:color w:val="000000" w:themeColor="text1"/>
+          <w:sz w:val="24"/>
+          <w:szCs w:val="24"/>
+        </w:rPr>
+        <w:t xml:space="preserve">Figure </w:t>
+      </w:r>
+      <w:r>
+        <w:rPr>
+          <w:b/>
+          <w:bCs/>
+          <w:i w:val="0"/>
+          <w:iCs w:val="0"/>
+          <w:color w:val="000000" w:themeColor="text1"/>
+          <w:sz w:val="24"/>
+          <w:szCs w:val="24"/>
+        </w:rPr>
+        <w:fldChar w:fldCharType="begin"/>
+      </w:r>
+      <w:r>
+        <w:rPr>
+          <w:b/>
+          <w:bCs/>
+          <w:i w:val="0"/>
+          <w:iCs w:val="0"/>
+          <w:color w:val="000000" w:themeColor="text1"/>
+          <w:sz w:val="24"/>
+          <w:szCs w:val="24"/>
+        </w:rPr>
+        <w:instrText xml:space="preserve"> SEQ Figure \* ARABIC </w:instrText>
+      </w:r>
+      <w:r>
+        <w:rPr>
+          <w:b/>
+          <w:bCs/>
+          <w:i w:val="0"/>
+          <w:iCs w:val="0"/>
+          <w:color w:val="000000" w:themeColor="text1"/>
+          <w:sz w:val="24"/>
+          <w:szCs w:val="24"/>
+        </w:rPr>
+        <w:fldChar w:fldCharType="separate"/>
+      </w:r>
+      <w:r>
+        <w:rPr>
+          <w:b/>
+          <w:bCs/>
+          <w:i w:val="0"/>
+          <w:iCs w:val="0"/>
           <w:noProof/>
-        </w:rPr>
-      </w:pPr>
-      <w:r>
+          <w:color w:val="000000" w:themeColor="text1"/>
+          <w:sz w:val="24"/>
+          <w:szCs w:val="24"/>
+        </w:rPr>
+        <w:t>4</w:t>
+      </w:r>
+      <w:r>
+        <w:rPr>
+          <w:b/>
+          <w:bCs/>
+          <w:i w:val="0"/>
+          <w:iCs w:val="0"/>
+          <w:color w:val="000000" w:themeColor="text1"/>
+          <w:sz w:val="24"/>
+          <w:szCs w:val="24"/>
+        </w:rPr>
+        <w:fldChar w:fldCharType="end"/>
+      </w:r>
+      <w:r>
+        <w:rPr>
+          <w:i w:val="0"/>
+          <w:iCs w:val="0"/>
+          <w:color w:val="000000" w:themeColor="text1"/>
+          <w:sz w:val="24"/>
+          <w:szCs w:val="24"/>
+        </w:rPr>
+        <w:t xml:space="preserve">. </w:t>
+      </w:r>
+      <w:r>
+        <w:rPr>
+          <w:i w:val="0"/>
+          <w:iCs w:val="0"/>
+          <w:color w:val="000000" w:themeColor="text1"/>
+          <w:sz w:val="24"/>
+          <w:szCs w:val="24"/>
+        </w:rPr>
+        <w:t xml:space="preserve">Correlation between price and listing factors is improved when full set of listings (top) is narrowed to a single zip code (bottom). </w:t>
+      </w:r>
+      <w:bookmarkStart w:id="0" w:name="_GoBack"/>
+      <w:bookmarkEnd w:id="0"/>
+    </w:p>
+    <w:p>
+      <w:pPr>
         <w:rPr>
           <w:noProof/>
         </w:rPr>
+      </w:pPr>
+      <w:r>
+        <w:rPr>
+          <w:noProof/>
+        </w:rPr>
+        <w:br w:type="page"/>
+      </w:r>
+    </w:p>
+    <w:p>
+      <w:pPr>
+        <w:rPr>
+          <w:noProof/>
+        </w:rPr>
+      </w:pPr>
+      <w:r>
+        <w:rPr>
+          <w:noProof/>
+        </w:rPr>
+        <w:lastRenderedPageBreak/>
+        <w:br w:type="page"/>
+      </w:r>
+    </w:p>
+    <w:p>
+      <w:pPr>
+        <w:rPr>
+          <w:noProof/>
+        </w:rPr>
+      </w:pPr>
+      <w:r>
+        <w:rPr>
+          <w:noProof/>
+        </w:rPr>
+        <w:lastRenderedPageBreak/>
+        <w:br w:type="page"/>
+      </w:r>
+    </w:p>
+    <w:p>
+      <w:pPr>
+        <w:rPr>
+          <w:noProof/>
+        </w:rPr>
+      </w:pPr>
+      <w:r>
+        <w:rPr>
+          <w:noProof/>
+        </w:rPr>
+        <w:lastRenderedPageBreak/>
+        <w:t>New parameters commute time, school score are significantly related to home price</w:t>
+      </w:r>
+    </w:p>
+    <w:p>
+      <w:pPr>
+        <w:rPr>
+          <w:noProof/>
+        </w:rPr>
+      </w:pPr>
+    </w:p>
+    <w:p>
+      <w:pPr>
+        <w:rPr>
+          <w:noProof/>
+        </w:rPr>
+      </w:pPr>
+      <w:r>
+        <w:rPr>
+          <w:noProof/>
+        </w:rPr>
         <w:drawing>
-          <wp:inline distT="0" distB="0" distL="0" distR="0" wp14:anchorId="37C93B08" wp14:editId="3574F4B5">
-            <wp:extent cx="6675120" cy="1051241"/>
-            <wp:effectExtent l="0" t="0" r="0" b="0"/>
+          <wp:inline distT="0" distB="0" distL="0" distR="0" wp14:anchorId="37C93B08" wp14:editId="4265672F">
+            <wp:extent cx="6126480" cy="964835"/>
+            <wp:effectExtent l="0" t="0" r="0" b="635"/>
             <wp:docPr id="29" name="Picture 29"/>
             <wp:cNvGraphicFramePr>
               <a:graphicFrameLocks xmlns:a="http://schemas.openxmlformats.org/drawingml/2006/main" noChangeAspect="1"/>
@@ -2088,7 +2229,7 @@
                   <pic:spPr bwMode="auto">
                     <a:xfrm>
                       <a:off x="0" y="0"/>
-                      <a:ext cx="6675120" cy="1051241"/>
+                      <a:ext cx="6126480" cy="964835"/>
                     </a:xfrm>
                     <a:prstGeom prst="rect">
                       <a:avLst/>
@@ -2111,22 +2252,46 @@
           <w:noProof/>
         </w:rPr>
       </w:pPr>
-    </w:p>
-    <w:p>
-      <w:pPr>
+      <w:r>
         <w:rPr>
           <w:noProof/>
         </w:rPr>
-      </w:pPr>
+        <w:t xml:space="preserve">New parameters are not related to previous set – home, lot size. </w:t>
+      </w:r>
       <w:r>
         <w:rPr>
           <w:noProof/>
         </w:rPr>
-        <w:lastRenderedPageBreak/>
+        <w:t>Three variables are however related</w:t>
+      </w:r>
+      <w:r>
+        <w:rPr>
+          <w:noProof/>
+        </w:rPr>
+        <w:t xml:space="preserve"> – beds, baths, and home size (sqft). Because home size is most strongly correlated (R2 = 0.56) with price, beds and baths were discarded from the OLS model.</w:t>
+      </w:r>
+    </w:p>
+    <w:p>
+      <w:pPr>
+        <w:rPr>
+          <w:noProof/>
+        </w:rPr>
+      </w:pPr>
+    </w:p>
+    <w:p>
+      <w:pPr>
+        <w:rPr>
+          <w:noProof/>
+        </w:rPr>
+      </w:pPr>
+      <w:r>
+        <w:rPr>
+          <w:noProof/>
+        </w:rPr>
         <w:drawing>
-          <wp:inline distT="0" distB="0" distL="0" distR="0" wp14:anchorId="29EA6AAA" wp14:editId="2A565062">
-            <wp:extent cx="5935186" cy="5870401"/>
-            <wp:effectExtent l="0" t="0" r="8890" b="0"/>
+          <wp:inline distT="0" distB="0" distL="0" distR="0" wp14:anchorId="7E7E91A4" wp14:editId="2252D39A">
+            <wp:extent cx="6126480" cy="6059607"/>
+            <wp:effectExtent l="0" t="0" r="0" b="0"/>
             <wp:docPr id="6" name="Picture 6"/>
             <wp:cNvGraphicFramePr>
               <a:graphicFrameLocks xmlns:a="http://schemas.openxmlformats.org/drawingml/2006/main" noChangeAspect="1"/>
@@ -2155,7 +2320,7 @@
                   <pic:spPr bwMode="auto">
                     <a:xfrm>
                       <a:off x="0" y="0"/>
-                      <a:ext cx="5935186" cy="5870401"/>
+                      <a:ext cx="6126480" cy="6059607"/>
                     </a:xfrm>
                     <a:prstGeom prst="rect">
                       <a:avLst/>
@@ -2172,53 +2337,6 @@
         </w:drawing>
       </w:r>
     </w:p>
-    <w:p>
-      <w:pPr>
-        <w:rPr>
-          <w:noProof/>
-        </w:rPr>
-      </w:pPr>
-    </w:p>
-    <w:p>
-      <w:pPr>
-        <w:rPr>
-          <w:noProof/>
-        </w:rPr>
-      </w:pPr>
-    </w:p>
-    <w:p>
-      <w:pPr>
-        <w:rPr>
-          <w:noProof/>
-        </w:rPr>
-      </w:pPr>
-    </w:p>
-    <w:p>
-      <w:pPr>
-        <w:rPr>
-          <w:noProof/>
-        </w:rPr>
-      </w:pPr>
-    </w:p>
-    <w:p>
-      <w:pPr>
-        <w:rPr>
-          <w:noProof/>
-        </w:rPr>
-      </w:pPr>
-    </w:p>
-    <w:p>
-      <w:pPr>
-        <w:rPr>
-          <w:noProof/>
-        </w:rPr>
-      </w:pPr>
-    </w:p>
-    <w:p/>
-    <w:p/>
-    <w:p/>
-    <w:p/>
-    <w:p/>
     <w:p>
       <w:r>
         <w:rPr>
@@ -2356,7 +2474,6 @@
     </w:p>
     <w:p/>
     <w:p>
-      <w:bookmarkStart w:id="0" w:name="_GoBack"/>
       <w:r>
         <w:rPr>
           <w:noProof/>
@@ -2403,7 +2520,6 @@
           </wp:inline>
         </w:drawing>
       </w:r>
-      <w:bookmarkEnd w:id="0"/>
     </w:p>
     <w:sectPr>
       <w:headerReference w:type="even" r:id="rId18"/>
@@ -2532,7 +2648,7 @@
     </w:rPrDefault>
     <w:pPrDefault/>
   </w:docDefaults>
-  <w:latentStyles w:defLockedState="0" w:defUIPriority="99" w:defSemiHidden="0" w:defUnhideWhenUsed="0" w:defQFormat="0" w:count="375">
+  <w:latentStyles w:defLockedState="0" w:defUIPriority="99" w:defSemiHidden="0" w:defUnhideWhenUsed="0" w:defQFormat="0" w:count="376">
     <w:lsdException w:name="Normal" w:uiPriority="0" w:qFormat="1"/>
     <w:lsdException w:name="heading 1" w:uiPriority="9" w:qFormat="1"/>
     <w:lsdException w:name="heading 2" w:semiHidden="1" w:uiPriority="9" w:unhideWhenUsed="1" w:qFormat="1"/>
@@ -2638,7 +2754,6 @@
     <w:lsdException w:name="HTML Sample" w:semiHidden="1" w:unhideWhenUsed="1"/>
     <w:lsdException w:name="HTML Typewriter" w:semiHidden="1" w:unhideWhenUsed="1"/>
     <w:lsdException w:name="HTML Variable" w:semiHidden="1" w:unhideWhenUsed="1"/>
-    <w:lsdException w:name="Normal Table" w:semiHidden="1" w:unhideWhenUsed="1"/>
     <w:lsdException w:name="annotation subject" w:semiHidden="1" w:unhideWhenUsed="1"/>
     <w:lsdException w:name="No List" w:semiHidden="1" w:unhideWhenUsed="1"/>
     <w:lsdException w:name="Outline List 1" w:semiHidden="1" w:unhideWhenUsed="1"/>
@@ -2685,10 +2800,8 @@
     <w:lsdException w:name="Table Subtle 2" w:semiHidden="1" w:unhideWhenUsed="1"/>
     <w:lsdException w:name="Table Web 1" w:semiHidden="1" w:unhideWhenUsed="1"/>
     <w:lsdException w:name="Table Web 2" w:semiHidden="1" w:unhideWhenUsed="1"/>
-    <w:lsdException w:name="Table Web 3" w:semiHidden="1" w:unhideWhenUsed="1"/>
     <w:lsdException w:name="Balloon Text" w:semiHidden="1" w:unhideWhenUsed="1"/>
     <w:lsdException w:name="Table Grid" w:uiPriority="39"/>
-    <w:lsdException w:name="Table Theme" w:semiHidden="1" w:unhideWhenUsed="1"/>
     <w:lsdException w:name="Placeholder Text" w:semiHidden="1"/>
     <w:lsdException w:name="No Spacing" w:uiPriority="1" w:qFormat="1"/>
     <w:lsdException w:name="Light Shading" w:uiPriority="60"/>
@@ -2908,6 +3021,7 @@
     <w:lsdException w:name="Smart Hyperlink" w:semiHidden="1" w:unhideWhenUsed="1"/>
     <w:lsdException w:name="Hashtag" w:semiHidden="1" w:unhideWhenUsed="1"/>
     <w:lsdException w:name="Unresolved Mention" w:semiHidden="1" w:unhideWhenUsed="1"/>
+    <w:lsdException w:name="Smart Link" w:semiHidden="1" w:unhideWhenUsed="1"/>
   </w:latentStyles>
   <w:style w:type="paragraph" w:default="1" w:styleId="Normal">
     <w:name w:val="Normal"/>

</xml_diff>